<commit_message>
Rajout des fichiers agent , prise de note et le test(exemples du cours
</commit_message>
<xml_diff>
--- a/POO python.docx
+++ b/POO python.docx
@@ -398,7 +398,22 @@
         <w:tabs>
           <w:tab w:val="left" w:pos="5430"/>
         </w:tabs>
+        <w:rPr>
+          <w:u w:val="single"/>
+        </w:rPr>
       </w:pPr>
+      <w:r>
+        <w:rPr>
+          <w:u w:val="single"/>
+        </w:rPr>
+        <w:t>Position</w:t>
+      </w:r>
+      <w:r>
+        <w:rPr>
+          <w:u w:val="single"/>
+        </w:rPr>
+        <w:t> :</w:t>
+      </w:r>
     </w:p>
     <w:p>
       <w:pPr>
@@ -406,38 +421,9 @@
           <w:tab w:val="left" w:pos="5430"/>
         </w:tabs>
       </w:pPr>
-    </w:p>
-    <w:p>
-      <w:pPr>
-        <w:tabs>
-          <w:tab w:val="left" w:pos="5430"/>
-        </w:tabs>
-        <w:rPr>
-          <w:u w:val="single"/>
-        </w:rPr>
-      </w:pPr>
-      <w:r>
-        <w:rPr>
-          <w:u w:val="single"/>
-        </w:rPr>
-        <w:t>Position</w:t>
-      </w:r>
-      <w:r>
-        <w:rPr>
-          <w:u w:val="single"/>
-        </w:rPr>
-        <w:t> :</w:t>
-      </w:r>
-    </w:p>
-    <w:p>
-      <w:pPr>
-        <w:tabs>
-          <w:tab w:val="left" w:pos="5430"/>
-        </w:tabs>
-        <w:rPr>
-          <w:u w:val="single"/>
-        </w:rPr>
-      </w:pPr>
+      <w:r>
+        <w:t>Attribut : latitude, longitude</w:t>
+      </w:r>
     </w:p>
     <w:p>
       <w:pPr>
@@ -446,7 +432,13 @@
         </w:tabs>
       </w:pPr>
       <w:r>
-        <w:t>Attribut : latitude, longitude</w:t>
+        <w:t>Attribut </w:t>
+      </w:r>
+      <w:r>
+        <w:t>: latitude</w:t>
+      </w:r>
+      <w:r>
+        <w:t xml:space="preserve"> et la longitude </w:t>
       </w:r>
     </w:p>
     <w:p>
@@ -456,22 +448,6 @@
         </w:tabs>
       </w:pPr>
       <w:r>
-        <w:t>Attribut </w:t>
-      </w:r>
-      <w:r>
-        <w:t>: latitude</w:t>
-      </w:r>
-      <w:r>
-        <w:t xml:space="preserve"> et la longitude </w:t>
-      </w:r>
-    </w:p>
-    <w:p>
-      <w:pPr>
-        <w:tabs>
-          <w:tab w:val="left" w:pos="5430"/>
-        </w:tabs>
-      </w:pPr>
-      <w:r>
         <w:t xml:space="preserve">Méthode : création </w:t>
       </w:r>
     </w:p>
@@ -505,10 +481,7 @@
       </w:r>
     </w:p>
     <w:p/>
-    <w:p>
-      <w:bookmarkStart w:id="0" w:name="_GoBack"/>
-      <w:bookmarkEnd w:id="0"/>
-    </w:p>
+    <w:p/>
     <w:p>
       <w:pPr>
         <w:rPr>
@@ -521,6 +494,743 @@
         </w:rPr>
         <w:t>Érigez les fondations du programme</w:t>
       </w:r>
+    </w:p>
+    <w:tbl>
+      <w:tblPr>
+        <w:tblStyle w:val="Grilledutableau"/>
+        <w:tblW w:w="0" w:type="auto"/>
+        <w:tblLook w:val="04A0" w:firstRow="1" w:lastRow="0" w:firstColumn="1" w:lastColumn="0" w:noHBand="0" w:noVBand="1"/>
+      </w:tblPr>
+      <w:tblGrid>
+        <w:gridCol w:w="4606"/>
+        <w:gridCol w:w="4606"/>
+      </w:tblGrid>
+      <w:tr>
+        <w:tc>
+          <w:tcPr>
+            <w:tcW w:w="4606" w:type="dxa"/>
+          </w:tcPr>
+          <w:p>
+            <w:r>
+              <w:t>C’est quoi une instance ?</w:t>
+            </w:r>
+          </w:p>
+        </w:tc>
+        <w:tc>
+          <w:tcPr>
+            <w:tcW w:w="4606" w:type="dxa"/>
+          </w:tcPr>
+          <w:p>
+            <w:r>
+              <w:t xml:space="preserve">Une instance est un synonyme d’objet, les objets sont des instances de types </w:t>
+            </w:r>
+          </w:p>
+          <w:p/>
+          <w:p>
+            <w:r>
+              <w:t xml:space="preserve">Donc 23 est une instance du type </w:t>
+            </w:r>
+            <w:proofErr w:type="spellStart"/>
+            <w:proofErr w:type="gramStart"/>
+            <w:r>
+              <w:t>int</w:t>
+            </w:r>
+            <w:proofErr w:type="spellEnd"/>
+            <w:r>
+              <w:t xml:space="preserve"> .</w:t>
+            </w:r>
+            <w:proofErr w:type="gramEnd"/>
+          </w:p>
+          <w:p/>
+          <w:p>
+            <w:r>
+              <w:t>Les instances et les objets sont généralement interchangeables.</w:t>
+            </w:r>
+          </w:p>
+          <w:p/>
+        </w:tc>
+      </w:tr>
+      <w:tr>
+        <w:tc>
+          <w:tcPr>
+            <w:tcW w:w="4606" w:type="dxa"/>
+          </w:tcPr>
+          <w:p>
+            <w:pPr>
+              <w:tabs>
+                <w:tab w:val="left" w:pos="1256"/>
+              </w:tabs>
+            </w:pPr>
+            <w:r>
+              <w:t>C’est quoi un constructeur ?</w:t>
+            </w:r>
+          </w:p>
+        </w:tc>
+        <w:tc>
+          <w:tcPr>
+            <w:tcW w:w="4606" w:type="dxa"/>
+          </w:tcPr>
+          <w:p>
+            <w:r>
+              <w:t xml:space="preserve">C’est une méthode qui est par défaut déjà dans le programme python et qui va nous servir à créer qui sert à créer chaque </w:t>
+            </w:r>
+            <w:proofErr w:type="gramStart"/>
+            <w:r>
+              <w:t>instances</w:t>
+            </w:r>
+            <w:proofErr w:type="gramEnd"/>
+            <w:r>
+              <w:t xml:space="preserve"> d’une classe </w:t>
+            </w:r>
+          </w:p>
+          <w:p/>
+          <w:p>
+            <w:r>
+              <w:t xml:space="preserve">Ce qu’on qualifier d’initialisation n’était rien </w:t>
+            </w:r>
+            <w:proofErr w:type="gramStart"/>
+            <w:r>
+              <w:t>d’autres constructeur</w:t>
+            </w:r>
+            <w:proofErr w:type="gramEnd"/>
+            <w:r>
+              <w:t xml:space="preserve"> </w:t>
+            </w:r>
+          </w:p>
+        </w:tc>
+      </w:tr>
+      <w:tr>
+        <w:tc>
+          <w:tcPr>
+            <w:tcW w:w="4606" w:type="dxa"/>
+          </w:tcPr>
+          <w:p>
+            <w:pPr>
+              <w:tabs>
+                <w:tab w:val="left" w:pos="3131"/>
+              </w:tabs>
+            </w:pPr>
+            <w:r>
+              <w:t>Comment créer une classe ?</w:t>
+            </w:r>
+          </w:p>
+        </w:tc>
+        <w:tc>
+          <w:tcPr>
+            <w:tcW w:w="4606" w:type="dxa"/>
+          </w:tcPr>
+          <w:p>
+            <w:r>
+              <w:t xml:space="preserve"> class </w:t>
+            </w:r>
+            <w:proofErr w:type="spellStart"/>
+            <w:r>
+              <w:t>NomDeLaClasse</w:t>
+            </w:r>
+            <w:proofErr w:type="spellEnd"/>
+            <w:r>
+              <w:t> :</w:t>
+            </w:r>
+          </w:p>
+          <w:p>
+            <w:r>
+              <w:t xml:space="preserve">          # Les méthodes et les attributs</w:t>
+            </w:r>
+          </w:p>
+        </w:tc>
+      </w:tr>
+      <w:tr>
+        <w:tc>
+          <w:tcPr>
+            <w:tcW w:w="4606" w:type="dxa"/>
+          </w:tcPr>
+          <w:p>
+            <w:r>
+              <w:t>Comment créer une méthode à l’intérieur de notre class</w:t>
+            </w:r>
+          </w:p>
+        </w:tc>
+        <w:tc>
+          <w:tcPr>
+            <w:tcW w:w="4606" w:type="dxa"/>
+          </w:tcPr>
+          <w:p>
+            <w:r>
+              <w:t xml:space="preserve"> Class </w:t>
+            </w:r>
+            <w:proofErr w:type="spellStart"/>
+            <w:r>
+              <w:t>NomDeLaClasse</w:t>
+            </w:r>
+            <w:proofErr w:type="spellEnd"/>
+            <w:r>
+              <w:t> :</w:t>
+            </w:r>
+          </w:p>
+          <w:p/>
+          <w:p>
+            <w:r>
+              <w:t xml:space="preserve">           </w:t>
+            </w:r>
+            <w:proofErr w:type="spellStart"/>
+            <w:r>
+              <w:t>def</w:t>
+            </w:r>
+            <w:proofErr w:type="spellEnd"/>
+            <w:r>
+              <w:t xml:space="preserve"> </w:t>
+            </w:r>
+            <w:proofErr w:type="spellStart"/>
+            <w:proofErr w:type="gramStart"/>
+            <w:r>
+              <w:t>nomdelamethode</w:t>
+            </w:r>
+            <w:proofErr w:type="spellEnd"/>
+            <w:r>
+              <w:t>(</w:t>
+            </w:r>
+            <w:proofErr w:type="spellStart"/>
+            <w:proofErr w:type="gramEnd"/>
+            <w:r>
+              <w:t>self,lesparametres</w:t>
+            </w:r>
+            <w:proofErr w:type="spellEnd"/>
+            <w:r>
+              <w:t>) :</w:t>
+            </w:r>
+          </w:p>
+          <w:p>
+            <w:r>
+              <w:t xml:space="preserve">                  return </w:t>
+            </w:r>
+            <w:proofErr w:type="spellStart"/>
+            <w:r>
+              <w:t>cequ’elledoitretourner</w:t>
+            </w:r>
+            <w:proofErr w:type="spellEnd"/>
+            <w:r>
+              <w:t xml:space="preserve"> </w:t>
+            </w:r>
+          </w:p>
+          <w:p/>
+          <w:p/>
+        </w:tc>
+      </w:tr>
+      <w:tr>
+        <w:tc>
+          <w:tcPr>
+            <w:tcW w:w="4606" w:type="dxa"/>
+          </w:tcPr>
+          <w:p>
+            <w:r>
+              <w:t>Comment appliquer notre méthode à notre instance ?</w:t>
+            </w:r>
+          </w:p>
+        </w:tc>
+        <w:tc>
+          <w:tcPr>
+            <w:tcW w:w="4606" w:type="dxa"/>
+          </w:tcPr>
+          <w:p>
+            <w:r>
+              <w:t xml:space="preserve"> Tout d’abord </w:t>
+            </w:r>
+            <w:proofErr w:type="spellStart"/>
+            <w:r>
+              <w:t>verifier</w:t>
+            </w:r>
+            <w:proofErr w:type="spellEnd"/>
+            <w:r>
+              <w:t xml:space="preserve"> que l’instance est créer</w:t>
+            </w:r>
+          </w:p>
+          <w:p/>
+          <w:p>
+            <w:r>
+              <w:t xml:space="preserve">Instance = </w:t>
+            </w:r>
+            <w:proofErr w:type="spellStart"/>
+            <w:proofErr w:type="gramStart"/>
+            <w:r>
+              <w:t>NomDeLaClasse</w:t>
+            </w:r>
+            <w:proofErr w:type="spellEnd"/>
+            <w:r>
+              <w:t>()</w:t>
+            </w:r>
+            <w:proofErr w:type="gramEnd"/>
+            <w:r>
+              <w:t xml:space="preserve"> </w:t>
+            </w:r>
+          </w:p>
+          <w:p/>
+          <w:p>
+            <w:proofErr w:type="spellStart"/>
+            <w:proofErr w:type="gramStart"/>
+            <w:r>
+              <w:t>Instance.nomdelamethode</w:t>
+            </w:r>
+            <w:proofErr w:type="spellEnd"/>
+            <w:r>
+              <w:t>(</w:t>
+            </w:r>
+            <w:proofErr w:type="spellStart"/>
+            <w:proofErr w:type="gramEnd"/>
+            <w:r>
+              <w:t>lesparametres</w:t>
+            </w:r>
+            <w:proofErr w:type="spellEnd"/>
+            <w:r>
+              <w:t>)</w:t>
+            </w:r>
+          </w:p>
+          <w:p/>
+        </w:tc>
+      </w:tr>
+      <w:tr>
+        <w:tc>
+          <w:tcPr>
+            <w:tcW w:w="4606" w:type="dxa"/>
+          </w:tcPr>
+          <w:p>
+            <w:r>
+              <w:t>Comment créer un attribut dans notre class</w:t>
+            </w:r>
+          </w:p>
+        </w:tc>
+        <w:tc>
+          <w:tcPr>
+            <w:tcW w:w="4606" w:type="dxa"/>
+          </w:tcPr>
+          <w:p>
+            <w:r>
+              <w:t xml:space="preserve">  </w:t>
+            </w:r>
+            <w:proofErr w:type="spellStart"/>
+            <w:r>
+              <w:t>def</w:t>
+            </w:r>
+            <w:proofErr w:type="spellEnd"/>
+            <w:r>
+              <w:t xml:space="preserve"> _</w:t>
+            </w:r>
+            <w:proofErr w:type="spellStart"/>
+            <w:r>
+              <w:t>init</w:t>
+            </w:r>
+            <w:proofErr w:type="spellEnd"/>
+            <w:proofErr w:type="gramStart"/>
+            <w:r>
+              <w:t>_(</w:t>
+            </w:r>
+            <w:proofErr w:type="gramEnd"/>
+            <w:r>
+              <w:t>self) :</w:t>
+            </w:r>
+          </w:p>
+          <w:p>
+            <w:r>
+              <w:t xml:space="preserve">        </w:t>
+            </w:r>
+            <w:proofErr w:type="spellStart"/>
+            <w:r>
+              <w:t>self.nomattribut</w:t>
+            </w:r>
+            <w:proofErr w:type="spellEnd"/>
+            <w:r>
+              <w:t>= valeur</w:t>
+            </w:r>
+          </w:p>
+          <w:p/>
+          <w:p>
+            <w:r>
+              <w:t xml:space="preserve">N.B : c’est bien deux signes </w:t>
+            </w:r>
+            <w:proofErr w:type="spellStart"/>
+            <w:r>
+              <w:t>undescore</w:t>
+            </w:r>
+            <w:proofErr w:type="spellEnd"/>
+            <w:r>
+              <w:t xml:space="preserve"> de chaque cote __</w:t>
+            </w:r>
+            <w:proofErr w:type="spellStart"/>
+            <w:r>
+              <w:t>init</w:t>
+            </w:r>
+            <w:proofErr w:type="spellEnd"/>
+            <w:r>
+              <w:t>__</w:t>
+            </w:r>
+          </w:p>
+        </w:tc>
+      </w:tr>
+      <w:tr>
+        <w:tc>
+          <w:tcPr>
+            <w:tcW w:w="4606" w:type="dxa"/>
+          </w:tcPr>
+          <w:p>
+            <w:r>
+              <w:lastRenderedPageBreak/>
+              <w:t xml:space="preserve">Comment accéder à la valeur d’un attribut définit dans notre class ? </w:t>
+            </w:r>
+          </w:p>
+        </w:tc>
+        <w:tc>
+          <w:tcPr>
+            <w:tcW w:w="4606" w:type="dxa"/>
+          </w:tcPr>
+          <w:p>
+            <w:r>
+              <w:t xml:space="preserve">Bien </w:t>
+            </w:r>
+            <w:proofErr w:type="spellStart"/>
+            <w:r>
+              <w:t>verifier</w:t>
+            </w:r>
+            <w:proofErr w:type="spellEnd"/>
+            <w:r>
+              <w:t xml:space="preserve"> que l’instance est créer </w:t>
+            </w:r>
+          </w:p>
+          <w:p/>
+          <w:p>
+            <w:proofErr w:type="spellStart"/>
+            <w:r>
+              <w:t>Nomdel’instance</w:t>
+            </w:r>
+            <w:proofErr w:type="spellEnd"/>
+            <w:r>
+              <w:t xml:space="preserve"> =  </w:t>
+            </w:r>
+            <w:proofErr w:type="spellStart"/>
+            <w:proofErr w:type="gramStart"/>
+            <w:r>
+              <w:t>NomdelaClasse</w:t>
+            </w:r>
+            <w:proofErr w:type="spellEnd"/>
+            <w:r>
+              <w:t>()</w:t>
+            </w:r>
+            <w:proofErr w:type="gramEnd"/>
+          </w:p>
+          <w:p/>
+          <w:p>
+            <w:proofErr w:type="spellStart"/>
+            <w:r>
+              <w:t>Nomdel’instance.Nomattribut</w:t>
+            </w:r>
+            <w:proofErr w:type="spellEnd"/>
+          </w:p>
+        </w:tc>
+      </w:tr>
+      <w:tr>
+        <w:tc>
+          <w:tcPr>
+            <w:tcW w:w="4606" w:type="dxa"/>
+          </w:tcPr>
+          <w:p>
+            <w:r>
+              <w:t xml:space="preserve">Dans la question précédentes  on avait définit la valeur de notre attribut dans notre classe comment faire pour passer cette valeur en paramètre ? </w:t>
+            </w:r>
+          </w:p>
+        </w:tc>
+        <w:tc>
+          <w:tcPr>
+            <w:tcW w:w="4606" w:type="dxa"/>
+          </w:tcPr>
+          <w:p/>
+          <w:p>
+            <w:r>
+              <w:t xml:space="preserve">   class </w:t>
+            </w:r>
+            <w:proofErr w:type="gramStart"/>
+            <w:r>
+              <w:t>Agent(</w:t>
+            </w:r>
+            <w:proofErr w:type="gramEnd"/>
+            <w:r>
+              <w:t>) :</w:t>
+            </w:r>
+          </w:p>
+          <w:p/>
+          <w:p>
+            <w:r>
+              <w:t xml:space="preserve">          </w:t>
+            </w:r>
+            <w:proofErr w:type="spellStart"/>
+            <w:r>
+              <w:t>def</w:t>
+            </w:r>
+            <w:proofErr w:type="spellEnd"/>
+            <w:r>
+              <w:t xml:space="preserve"> __</w:t>
+            </w:r>
+            <w:proofErr w:type="spellStart"/>
+            <w:r>
+              <w:t>init</w:t>
+            </w:r>
+            <w:proofErr w:type="spellEnd"/>
+            <w:r>
+              <w:t>_</w:t>
+            </w:r>
+            <w:proofErr w:type="gramStart"/>
+            <w:r>
+              <w:t>_(</w:t>
+            </w:r>
+            <w:proofErr w:type="spellStart"/>
+            <w:proofErr w:type="gramEnd"/>
+            <w:r>
+              <w:t>self,parametre</w:t>
+            </w:r>
+            <w:proofErr w:type="spellEnd"/>
+            <w:r>
+              <w:t>) :</w:t>
+            </w:r>
+          </w:p>
+          <w:p>
+            <w:r>
+              <w:t xml:space="preserve">                 </w:t>
+            </w:r>
+            <w:proofErr w:type="spellStart"/>
+            <w:r>
+              <w:t>self.nomattribut</w:t>
+            </w:r>
+            <w:proofErr w:type="spellEnd"/>
+            <w:r>
+              <w:t xml:space="preserve"> = </w:t>
+            </w:r>
+            <w:proofErr w:type="spellStart"/>
+            <w:r>
+              <w:t>parametre</w:t>
+            </w:r>
+            <w:proofErr w:type="spellEnd"/>
+            <w:r>
+              <w:t xml:space="preserve"> </w:t>
+            </w:r>
+          </w:p>
+          <w:p/>
+          <w:p/>
+        </w:tc>
+      </w:tr>
+      <w:tr>
+        <w:tc>
+          <w:tcPr>
+            <w:tcW w:w="4606" w:type="dxa"/>
+          </w:tcPr>
+          <w:p>
+            <w:r>
+              <w:t xml:space="preserve">Donner une valeur à l’attribut </w:t>
+            </w:r>
+            <w:proofErr w:type="spellStart"/>
+            <w:r>
+              <w:t>definit</w:t>
+            </w:r>
+            <w:proofErr w:type="spellEnd"/>
+            <w:r>
+              <w:t xml:space="preserve"> dans la classe et afficher cette valeur à l’écran ! </w:t>
+            </w:r>
+          </w:p>
+        </w:tc>
+        <w:tc>
+          <w:tcPr>
+            <w:tcW w:w="4606" w:type="dxa"/>
+          </w:tcPr>
+          <w:p>
+            <w:r>
+              <w:t xml:space="preserve"> </w:t>
+            </w:r>
+            <w:proofErr w:type="spellStart"/>
+            <w:r>
+              <w:t>Nomdel’instance</w:t>
+            </w:r>
+            <w:proofErr w:type="spellEnd"/>
+            <w:r>
+              <w:t xml:space="preserve"> = </w:t>
+            </w:r>
+            <w:proofErr w:type="spellStart"/>
+            <w:proofErr w:type="gramStart"/>
+            <w:r>
+              <w:t>nomdelaclasse</w:t>
+            </w:r>
+            <w:proofErr w:type="spellEnd"/>
+            <w:r>
+              <w:t>(</w:t>
+            </w:r>
+            <w:proofErr w:type="spellStart"/>
+            <w:proofErr w:type="gramEnd"/>
+            <w:r>
+              <w:t>parametre</w:t>
+            </w:r>
+            <w:proofErr w:type="spellEnd"/>
+            <w:r>
+              <w:t>)</w:t>
+            </w:r>
+          </w:p>
+          <w:p/>
+          <w:p>
+            <w:proofErr w:type="spellStart"/>
+            <w:r>
+              <w:t>Nomdel’instance.nomattribut</w:t>
+            </w:r>
+            <w:proofErr w:type="spellEnd"/>
+            <w:r>
+              <w:t xml:space="preserve"> </w:t>
+            </w:r>
+          </w:p>
+        </w:tc>
+      </w:tr>
+      <w:tr>
+        <w:tc>
+          <w:tcPr>
+            <w:tcW w:w="4606" w:type="dxa"/>
+          </w:tcPr>
+          <w:p>
+            <w:r>
+              <w:t>Que trouves-t-on dans une classe</w:t>
+            </w:r>
+          </w:p>
+        </w:tc>
+        <w:tc>
+          <w:tcPr>
+            <w:tcW w:w="4606" w:type="dxa"/>
+          </w:tcPr>
+          <w:p>
+            <w:r>
+              <w:t xml:space="preserve">Dans une classe nous trouvons des méthodes qui sont les fonctions de la dite classe et des attributs qui sont des variables de la classe en questions. </w:t>
+            </w:r>
+          </w:p>
+        </w:tc>
+      </w:tr>
+      <w:tr>
+        <w:tc>
+          <w:tcPr>
+            <w:tcW w:w="4606" w:type="dxa"/>
+          </w:tcPr>
+          <w:p>
+            <w:r>
+              <w:t xml:space="preserve">Que prend en paramètre la méthode </w:t>
+            </w:r>
+            <w:proofErr w:type="spellStart"/>
+            <w:r>
+              <w:t>setattr</w:t>
+            </w:r>
+            <w:proofErr w:type="spellEnd"/>
+          </w:p>
+        </w:tc>
+        <w:tc>
+          <w:tcPr>
+            <w:tcW w:w="4606" w:type="dxa"/>
+          </w:tcPr>
+          <w:p>
+            <w:r>
+              <w:t xml:space="preserve">Cette méthode prend en paramètre le nom de l’instance donc </w:t>
+            </w:r>
+            <w:proofErr w:type="gramStart"/>
+            <w:r>
+              <w:t>self ,</w:t>
+            </w:r>
+            <w:proofErr w:type="gramEnd"/>
+            <w:r>
+              <w:t xml:space="preserve"> le nom de l’attribut et la valeur de l’attribut </w:t>
+            </w:r>
+            <w:bookmarkStart w:id="0" w:name="_GoBack"/>
+            <w:bookmarkEnd w:id="0"/>
+          </w:p>
+        </w:tc>
+      </w:tr>
+      <w:tr>
+        <w:tc>
+          <w:tcPr>
+            <w:tcW w:w="4606" w:type="dxa"/>
+          </w:tcPr>
+          <w:p/>
+        </w:tc>
+        <w:tc>
+          <w:tcPr>
+            <w:tcW w:w="4606" w:type="dxa"/>
+          </w:tcPr>
+          <w:p/>
+        </w:tc>
+      </w:tr>
+      <w:tr>
+        <w:tc>
+          <w:tcPr>
+            <w:tcW w:w="4606" w:type="dxa"/>
+          </w:tcPr>
+          <w:p/>
+        </w:tc>
+        <w:tc>
+          <w:tcPr>
+            <w:tcW w:w="4606" w:type="dxa"/>
+          </w:tcPr>
+          <w:p/>
+        </w:tc>
+      </w:tr>
+      <w:tr>
+        <w:tc>
+          <w:tcPr>
+            <w:tcW w:w="4606" w:type="dxa"/>
+          </w:tcPr>
+          <w:p/>
+        </w:tc>
+        <w:tc>
+          <w:tcPr>
+            <w:tcW w:w="4606" w:type="dxa"/>
+          </w:tcPr>
+          <w:p/>
+        </w:tc>
+      </w:tr>
+      <w:tr>
+        <w:tc>
+          <w:tcPr>
+            <w:tcW w:w="4606" w:type="dxa"/>
+          </w:tcPr>
+          <w:p/>
+        </w:tc>
+        <w:tc>
+          <w:tcPr>
+            <w:tcW w:w="4606" w:type="dxa"/>
+          </w:tcPr>
+          <w:p/>
+        </w:tc>
+      </w:tr>
+      <w:tr>
+        <w:tc>
+          <w:tcPr>
+            <w:tcW w:w="4606" w:type="dxa"/>
+          </w:tcPr>
+          <w:p/>
+        </w:tc>
+        <w:tc>
+          <w:tcPr>
+            <w:tcW w:w="4606" w:type="dxa"/>
+          </w:tcPr>
+          <w:p/>
+        </w:tc>
+      </w:tr>
+    </w:tbl>
+    <w:p>
+      <w:pPr>
+        <w:rPr>
+          <w:u w:val="single"/>
+        </w:rPr>
+      </w:pPr>
+    </w:p>
+    <w:p>
+      <w:pPr>
+        <w:rPr>
+          <w:u w:val="single"/>
+        </w:rPr>
+      </w:pPr>
+    </w:p>
+    <w:p>
+      <w:pPr>
+        <w:rPr>
+          <w:u w:val="single"/>
+        </w:rPr>
+      </w:pPr>
     </w:p>
     <w:sectPr>
       <w:pgSz w:w="11906" w:h="16838"/>

</xml_diff>